<commit_message>
presentation pictures and script
</commit_message>
<xml_diff>
--- a/Smart Power Video Script.docx
+++ b/Smart Power Video Script.docx
@@ -1,6 +1,6 @@
 
 <file path=word/document.xml><?xml version="1.0" encoding="utf-8"?>
-<w:document xmlns:wpc="http://schemas.microsoft.com/office/word/2010/wordprocessingCanvas" xmlns:cx="http://schemas.microsoft.com/office/drawing/2014/chartex" xmlns:cx1="http://schemas.microsoft.com/office/drawing/2015/9/8/chartex" xmlns:cx2="http://schemas.microsoft.com/office/drawing/2015/10/21/chartex" xmlns:cx3="http://schemas.microsoft.com/office/drawing/2016/5/9/chartex" xmlns:cx4="http://schemas.microsoft.com/office/drawing/2016/5/10/chartex" xmlns:cx5="http://schemas.microsoft.com/office/drawing/2016/5/11/chartex" xmlns:cx6="http://schemas.microsoft.com/office/drawing/2016/5/12/chartex" xmlns:cx7="http://schemas.microsoft.com/office/drawing/2016/5/13/chartex" xmlns:cx8="http://schemas.microsoft.com/office/drawing/2016/5/14/chartex" xmlns:mc="http://schemas.openxmlformats.org/markup-compatibility/2006" xmlns:aink="http://schemas.microsoft.com/office/drawing/2016/ink" xmlns:am3d="http://schemas.microsoft.com/office/drawing/2017/model3d" xmlns:o="urn:schemas-microsoft-com:office:office" xmlns:r="http://schemas.openxmlformats.org/officeDocument/2006/relationships" xmlns:m="http://schemas.openxmlformats.org/officeDocument/2006/math" xmlns:v="urn:schemas-microsoft-com:vml" xmlns:wp14="http://schemas.microsoft.com/office/word/2010/wordprocessingDrawing" xmlns:wp="http://schemas.openxmlformats.org/drawingml/2006/wordprocessingDrawing" xmlns:w10="urn:schemas-microsoft-com:office:word" xmlns:w="http://schemas.openxmlformats.org/wordprocessingml/2006/main" xmlns:w14="http://schemas.microsoft.com/office/word/2010/wordml" xmlns:w15="http://schemas.microsoft.com/office/word/2012/wordml" xmlns:w16cex="http://schemas.microsoft.com/office/word/2018/wordml/cex" xmlns:w16cid="http://schemas.microsoft.com/office/word/2016/wordml/cid" xmlns:w16="http://schemas.microsoft.com/office/word/2018/wordml" xmlns:w16se="http://schemas.microsoft.com/office/word/2015/wordml/symex" xmlns:wpg="http://schemas.microsoft.com/office/word/2010/wordprocessingGroup" xmlns:wpi="http://schemas.microsoft.com/office/word/2010/wordprocessingInk" xmlns:wne="http://schemas.microsoft.com/office/word/2006/wordml" xmlns:wps="http://schemas.microsoft.com/office/word/2010/wordprocessingShape" mc:Ignorable="w14 w15 w16se w16cid w16 w16cex wp14">
+<w:document xmlns:wpc="http://schemas.microsoft.com/office/word/2010/wordprocessingCanvas" xmlns:cx="http://schemas.microsoft.com/office/drawing/2014/chartex" xmlns:cx1="http://schemas.microsoft.com/office/drawing/2015/9/8/chartex" xmlns:cx2="http://schemas.microsoft.com/office/drawing/2015/10/21/chartex" xmlns:cx3="http://schemas.microsoft.com/office/drawing/2016/5/9/chartex" xmlns:cx4="http://schemas.microsoft.com/office/drawing/2016/5/10/chartex" xmlns:cx5="http://schemas.microsoft.com/office/drawing/2016/5/11/chartex" xmlns:cx6="http://schemas.microsoft.com/office/drawing/2016/5/12/chartex" xmlns:cx7="http://schemas.microsoft.com/office/drawing/2016/5/13/chartex" xmlns:cx8="http://schemas.microsoft.com/office/drawing/2016/5/14/chartex" xmlns:mc="http://schemas.openxmlformats.org/markup-compatibility/2006" xmlns:aink="http://schemas.microsoft.com/office/drawing/2016/ink" xmlns:am3d="http://schemas.microsoft.com/office/drawing/2017/model3d" xmlns:o="urn:schemas-microsoft-com:office:office" xmlns:r="http://schemas.openxmlformats.org/officeDocument/2006/relationships" xmlns:m="http://schemas.openxmlformats.org/officeDocument/2006/math" xmlns:v="urn:schemas-microsoft-com:vml" xmlns:wp14="http://schemas.microsoft.com/office/word/2010/wordprocessingDrawing" xmlns:wp="http://schemas.openxmlformats.org/drawingml/2006/wordprocessingDrawing" xmlns:w10="urn:schemas-microsoft-com:office:word" xmlns:w="http://schemas.openxmlformats.org/wordprocessingml/2006/main" xmlns:w14="http://schemas.microsoft.com/office/word/2010/wordml" xmlns:w15="http://schemas.microsoft.com/office/word/2012/wordml" xmlns:w16cid="http://schemas.microsoft.com/office/word/2016/wordml/cid" xmlns:w16se="http://schemas.microsoft.com/office/word/2015/wordml/symex" xmlns:wpg="http://schemas.microsoft.com/office/word/2010/wordprocessingGroup" xmlns:wpi="http://schemas.microsoft.com/office/word/2010/wordprocessingInk" xmlns:wne="http://schemas.microsoft.com/office/word/2006/wordml" xmlns:wps="http://schemas.microsoft.com/office/word/2010/wordprocessingShape" mc:Ignorable="w14 w15 w16se w16cid wp14">
   <w:body>
     <w:p>
       <w:pPr>
@@ -11,8 +11,6 @@
           <w:lang w:val="en-US"/>
         </w:rPr>
       </w:pPr>
-      <w:bookmarkStart w:id="0" w:name="_GoBack"/>
-      <w:bookmarkEnd w:id="0"/>
       <w:r>
         <w:rPr>
           <w:u w:val="single"/>
@@ -864,6 +862,205 @@
           <w:lang w:val="en-US"/>
         </w:rPr>
       </w:pPr>
+      <w:r>
+        <w:rPr>
+          <w:lang w:val="en-US"/>
+        </w:rPr>
+        <w:t>One of the main advantages of using a machine learning model to forecast load is that</w:t>
+      </w:r>
+      <w:r>
+        <w:rPr>
+          <w:lang w:val="en-US"/>
+        </w:rPr>
+        <w:t xml:space="preserve"> it is a better estimator for force majeures. It does this by placing a weight factor on more recent data rather than loads on the same date</w:t>
+      </w:r>
+      <w:r>
+        <w:rPr>
+          <w:lang w:val="en-US"/>
+        </w:rPr>
+        <w:t xml:space="preserve"> in previous year</w:t>
+      </w:r>
+      <w:r>
+        <w:rPr>
+          <w:lang w:val="en-US"/>
+        </w:rPr>
+        <w:t>s.</w:t>
+      </w:r>
+      <w:r>
+        <w:rPr>
+          <w:lang w:val="en-US"/>
+        </w:rPr>
+        <w:t xml:space="preserve"> To prove this, we investigated the Ontario electrical demand from 2016-2019 and compared the trend to the same 7-day time period in 2020. </w:t>
+      </w:r>
+      <w:r>
+        <w:rPr>
+          <w:lang w:val="en-US"/>
+        </w:rPr>
+        <w:t>The expectation during an event such as the COVID19-outbreak, with reduced business activity, is that electrical load would decrease by a fixed amount. What we found is that the shape</w:t>
+      </w:r>
+      <w:r>
+        <w:rPr>
+          <w:lang w:val="en-US"/>
+        </w:rPr>
+        <w:t xml:space="preserve"> profile</w:t>
+      </w:r>
+      <w:r>
+        <w:rPr>
+          <w:lang w:val="en-US"/>
+        </w:rPr>
+        <w:t xml:space="preserve"> of the</w:t>
+      </w:r>
+      <w:r>
+        <w:rPr>
+          <w:lang w:val="en-US"/>
+        </w:rPr>
+        <w:t xml:space="preserve"> curve changes during these events, signifying that a simple fixed rate reduction to peaks would not be sufficient.</w:t>
+      </w:r>
+      <w:r>
+        <w:rPr>
+          <w:lang w:val="en-US"/>
+        </w:rPr>
+        <w:t xml:space="preserve"> The normal electrical load follows a similar daily cycle with a signature “M” shape, with a morning and </w:t>
+      </w:r>
+      <w:r>
+        <w:rPr>
+          <w:lang w:val="en-US"/>
+        </w:rPr>
+        <w:t>evening</w:t>
+      </w:r>
+      <w:r>
+        <w:rPr>
+          <w:lang w:val="en-US"/>
+        </w:rPr>
+        <w:t xml:space="preserve"> peak caused by fluctuations in people’s workdays.</w:t>
+      </w:r>
+      <w:r>
+        <w:rPr>
+          <w:lang w:val="en-US"/>
+        </w:rPr>
+        <w:t xml:space="preserve"> </w:t>
+      </w:r>
+      <w:r>
+        <w:rPr>
+          <w:lang w:val="en-US"/>
+        </w:rPr>
+        <w:t xml:space="preserve">Under random events such as the COVID19 lockdown, some </w:t>
+      </w:r>
+      <w:r>
+        <w:rPr>
+          <w:lang w:val="en-US"/>
+        </w:rPr>
+        <w:t>of the key differences include:</w:t>
+      </w:r>
+    </w:p>
+    <w:p>
+      <w:pPr>
+        <w:pStyle w:val="ListParagraph"/>
+        <w:numPr>
+          <w:ilvl w:val="0"/>
+          <w:numId w:val="2"/>
+        </w:numPr>
+        <w:rPr>
+          <w:lang w:val="en-US"/>
+        </w:rPr>
+      </w:pPr>
+      <w:r>
+        <w:rPr>
+          <w:lang w:val="en-US"/>
+        </w:rPr>
+        <w:t>A d</w:t>
+      </w:r>
+      <w:r>
+        <w:rPr>
+          <w:lang w:val="en-US"/>
+        </w:rPr>
+        <w:t>elayed or negligent morning peak</w:t>
+      </w:r>
+    </w:p>
+    <w:p>
+      <w:pPr>
+        <w:pStyle w:val="ListParagraph"/>
+        <w:numPr>
+          <w:ilvl w:val="0"/>
+          <w:numId w:val="2"/>
+        </w:numPr>
+        <w:rPr>
+          <w:lang w:val="en-US"/>
+        </w:rPr>
+      </w:pPr>
+      <w:r>
+        <w:rPr>
+          <w:lang w:val="en-US"/>
+        </w:rPr>
+        <w:t>Incorporation of a midday peak</w:t>
+      </w:r>
+    </w:p>
+    <w:p>
+      <w:pPr>
+        <w:pStyle w:val="ListParagraph"/>
+        <w:numPr>
+          <w:ilvl w:val="0"/>
+          <w:numId w:val="2"/>
+        </w:numPr>
+        <w:rPr>
+          <w:lang w:val="en-US"/>
+        </w:rPr>
+      </w:pPr>
+      <w:r>
+        <w:rPr>
+          <w:lang w:val="en-US"/>
+        </w:rPr>
+        <w:t>Reduction in overall energy demand across all hours of the day</w:t>
+      </w:r>
+    </w:p>
+    <w:p>
+      <w:pPr>
+        <w:rPr>
+          <w:lang w:val="en-US"/>
+        </w:rPr>
+      </w:pPr>
+      <w:r>
+        <w:rPr>
+          <w:lang w:val="en-US"/>
+        </w:rPr>
+        <w:t xml:space="preserve">This type </w:t>
+      </w:r>
+      <w:r>
+        <w:rPr>
+          <w:lang w:val="en-US"/>
+        </w:rPr>
+        <w:t xml:space="preserve">robustness in a model </w:t>
+      </w:r>
+      <w:r>
+        <w:rPr>
+          <w:lang w:val="en-US"/>
+        </w:rPr>
+        <w:t xml:space="preserve">is valuable because it allows system operators to quickly account for </w:t>
+      </w:r>
+      <w:r>
+        <w:rPr>
+          <w:lang w:val="en-US"/>
+        </w:rPr>
+        <w:t xml:space="preserve">the </w:t>
+      </w:r>
+      <w:r>
+        <w:rPr>
+          <w:lang w:val="en-US"/>
+        </w:rPr>
+        <w:t xml:space="preserve">loss </w:t>
+      </w:r>
+      <w:r>
+        <w:rPr>
+          <w:lang w:val="en-US"/>
+        </w:rPr>
+        <w:t>of electrical demand from local businesses.</w:t>
+      </w:r>
+      <w:r>
+        <w:rPr>
+          <w:lang w:val="en-US"/>
+        </w:rPr>
+        <w:t xml:space="preserve"> </w:t>
+      </w:r>
     </w:p>
     <w:p>
       <w:pPr>
@@ -903,7 +1100,7 @@
 </file>
 
 <file path=word/numbering.xml><?xml version="1.0" encoding="utf-8"?>
-<w:numbering xmlns:wpc="http://schemas.microsoft.com/office/word/2010/wordprocessingCanvas" xmlns:cx="http://schemas.microsoft.com/office/drawing/2014/chartex" xmlns:cx1="http://schemas.microsoft.com/office/drawing/2015/9/8/chartex" xmlns:cx2="http://schemas.microsoft.com/office/drawing/2015/10/21/chartex" xmlns:cx3="http://schemas.microsoft.com/office/drawing/2016/5/9/chartex" xmlns:cx4="http://schemas.microsoft.com/office/drawing/2016/5/10/chartex" xmlns:cx5="http://schemas.microsoft.com/office/drawing/2016/5/11/chartex" xmlns:cx6="http://schemas.microsoft.com/office/drawing/2016/5/12/chartex" xmlns:cx7="http://schemas.microsoft.com/office/drawing/2016/5/13/chartex" xmlns:cx8="http://schemas.microsoft.com/office/drawing/2016/5/14/chartex" xmlns:mc="http://schemas.openxmlformats.org/markup-compatibility/2006" xmlns:aink="http://schemas.microsoft.com/office/drawing/2016/ink" xmlns:am3d="http://schemas.microsoft.com/office/drawing/2017/model3d" xmlns:o="urn:schemas-microsoft-com:office:office" xmlns:r="http://schemas.openxmlformats.org/officeDocument/2006/relationships" xmlns:m="http://schemas.openxmlformats.org/officeDocument/2006/math" xmlns:v="urn:schemas-microsoft-com:vml" xmlns:wp14="http://schemas.microsoft.com/office/word/2010/wordprocessingDrawing" xmlns:wp="http://schemas.openxmlformats.org/drawingml/2006/wordprocessingDrawing" xmlns:w10="urn:schemas-microsoft-com:office:word" xmlns:w="http://schemas.openxmlformats.org/wordprocessingml/2006/main" xmlns:w14="http://schemas.microsoft.com/office/word/2010/wordml" xmlns:w15="http://schemas.microsoft.com/office/word/2012/wordml" xmlns:w16cex="http://schemas.microsoft.com/office/word/2018/wordml/cex" xmlns:w16cid="http://schemas.microsoft.com/office/word/2016/wordml/cid" xmlns:w16="http://schemas.microsoft.com/office/word/2018/wordml" xmlns:w16se="http://schemas.microsoft.com/office/word/2015/wordml/symex" xmlns:wpg="http://schemas.microsoft.com/office/word/2010/wordprocessingGroup" xmlns:wpi="http://schemas.microsoft.com/office/word/2010/wordprocessingInk" xmlns:wne="http://schemas.microsoft.com/office/word/2006/wordml" xmlns:wps="http://schemas.microsoft.com/office/word/2010/wordprocessingShape" mc:Ignorable="w14 w15 w16se w16cid w16 w16cex wp14">
+<w:numbering xmlns:wpc="http://schemas.microsoft.com/office/word/2010/wordprocessingCanvas" xmlns:cx="http://schemas.microsoft.com/office/drawing/2014/chartex" xmlns:cx1="http://schemas.microsoft.com/office/drawing/2015/9/8/chartex" xmlns:cx2="http://schemas.microsoft.com/office/drawing/2015/10/21/chartex" xmlns:cx3="http://schemas.microsoft.com/office/drawing/2016/5/9/chartex" xmlns:cx4="http://schemas.microsoft.com/office/drawing/2016/5/10/chartex" xmlns:cx5="http://schemas.microsoft.com/office/drawing/2016/5/11/chartex" xmlns:cx6="http://schemas.microsoft.com/office/drawing/2016/5/12/chartex" xmlns:cx7="http://schemas.microsoft.com/office/drawing/2016/5/13/chartex" xmlns:cx8="http://schemas.microsoft.com/office/drawing/2016/5/14/chartex" xmlns:mc="http://schemas.openxmlformats.org/markup-compatibility/2006" xmlns:aink="http://schemas.microsoft.com/office/drawing/2016/ink" xmlns:am3d="http://schemas.microsoft.com/office/drawing/2017/model3d" xmlns:o="urn:schemas-microsoft-com:office:office" xmlns:r="http://schemas.openxmlformats.org/officeDocument/2006/relationships" xmlns:m="http://schemas.openxmlformats.org/officeDocument/2006/math" xmlns:v="urn:schemas-microsoft-com:vml" xmlns:wp14="http://schemas.microsoft.com/office/word/2010/wordprocessingDrawing" xmlns:wp="http://schemas.openxmlformats.org/drawingml/2006/wordprocessingDrawing" xmlns:w10="urn:schemas-microsoft-com:office:word" xmlns:w="http://schemas.openxmlformats.org/wordprocessingml/2006/main" xmlns:w14="http://schemas.microsoft.com/office/word/2010/wordml" xmlns:w15="http://schemas.microsoft.com/office/word/2012/wordml" xmlns:w16cid="http://schemas.microsoft.com/office/word/2016/wordml/cid" xmlns:w16se="http://schemas.microsoft.com/office/word/2015/wordml/symex" xmlns:wpg="http://schemas.microsoft.com/office/word/2010/wordprocessingGroup" xmlns:wpi="http://schemas.microsoft.com/office/word/2010/wordprocessingInk" xmlns:wne="http://schemas.microsoft.com/office/word/2006/wordml" xmlns:wps="http://schemas.microsoft.com/office/word/2010/wordprocessingShape" mc:Ignorable="w14 w15 w16se w16cid wp14">
   <w:abstractNum w:abstractNumId="0" w15:restartNumberingAfterBreak="0">
     <w:nsid w:val="19143E72"/>
     <w:multiLevelType w:val="hybridMultilevel"/>
@@ -1016,14 +1213,130 @@
       </w:rPr>
     </w:lvl>
   </w:abstractNum>
+  <w:abstractNum w:abstractNumId="1" w15:restartNumberingAfterBreak="0">
+    <w:nsid w:val="5D4E36AD"/>
+    <w:multiLevelType w:val="hybridMultilevel"/>
+    <w:tmpl w:val="A1D25C8C"/>
+    <w:lvl w:ilvl="0" w:tplc="10090001">
+      <w:start w:val="1"/>
+      <w:numFmt w:val="bullet"/>
+      <w:lvlText w:val=""/>
+      <w:lvlJc w:val="left"/>
+      <w:pPr>
+        <w:ind w:left="832" w:hanging="360"/>
+      </w:pPr>
+      <w:rPr>
+        <w:rFonts w:ascii="Symbol" w:hAnsi="Symbol" w:cs="Symbol" w:hint="default"/>
+      </w:rPr>
+    </w:lvl>
+    <w:lvl w:ilvl="1" w:tplc="10090003" w:tentative="1">
+      <w:start w:val="1"/>
+      <w:numFmt w:val="bullet"/>
+      <w:lvlText w:val="o"/>
+      <w:lvlJc w:val="left"/>
+      <w:pPr>
+        <w:ind w:left="1552" w:hanging="360"/>
+      </w:pPr>
+      <w:rPr>
+        <w:rFonts w:ascii="Courier New" w:hAnsi="Courier New" w:cs="Courier New" w:hint="default"/>
+      </w:rPr>
+    </w:lvl>
+    <w:lvl w:ilvl="2" w:tplc="10090005" w:tentative="1">
+      <w:start w:val="1"/>
+      <w:numFmt w:val="bullet"/>
+      <w:lvlText w:val=""/>
+      <w:lvlJc w:val="left"/>
+      <w:pPr>
+        <w:ind w:left="2272" w:hanging="360"/>
+      </w:pPr>
+      <w:rPr>
+        <w:rFonts w:ascii="Wingdings" w:hAnsi="Wingdings" w:cs="Wingdings" w:hint="default"/>
+      </w:rPr>
+    </w:lvl>
+    <w:lvl w:ilvl="3" w:tplc="10090001" w:tentative="1">
+      <w:start w:val="1"/>
+      <w:numFmt w:val="bullet"/>
+      <w:lvlText w:val=""/>
+      <w:lvlJc w:val="left"/>
+      <w:pPr>
+        <w:ind w:left="2992" w:hanging="360"/>
+      </w:pPr>
+      <w:rPr>
+        <w:rFonts w:ascii="Symbol" w:hAnsi="Symbol" w:cs="Symbol" w:hint="default"/>
+      </w:rPr>
+    </w:lvl>
+    <w:lvl w:ilvl="4" w:tplc="10090003" w:tentative="1">
+      <w:start w:val="1"/>
+      <w:numFmt w:val="bullet"/>
+      <w:lvlText w:val="o"/>
+      <w:lvlJc w:val="left"/>
+      <w:pPr>
+        <w:ind w:left="3712" w:hanging="360"/>
+      </w:pPr>
+      <w:rPr>
+        <w:rFonts w:ascii="Courier New" w:hAnsi="Courier New" w:cs="Courier New" w:hint="default"/>
+      </w:rPr>
+    </w:lvl>
+    <w:lvl w:ilvl="5" w:tplc="10090005" w:tentative="1">
+      <w:start w:val="1"/>
+      <w:numFmt w:val="bullet"/>
+      <w:lvlText w:val=""/>
+      <w:lvlJc w:val="left"/>
+      <w:pPr>
+        <w:ind w:left="4432" w:hanging="360"/>
+      </w:pPr>
+      <w:rPr>
+        <w:rFonts w:ascii="Wingdings" w:hAnsi="Wingdings" w:cs="Wingdings" w:hint="default"/>
+      </w:rPr>
+    </w:lvl>
+    <w:lvl w:ilvl="6" w:tplc="10090001" w:tentative="1">
+      <w:start w:val="1"/>
+      <w:numFmt w:val="bullet"/>
+      <w:lvlText w:val=""/>
+      <w:lvlJc w:val="left"/>
+      <w:pPr>
+        <w:ind w:left="5152" w:hanging="360"/>
+      </w:pPr>
+      <w:rPr>
+        <w:rFonts w:ascii="Symbol" w:hAnsi="Symbol" w:cs="Symbol" w:hint="default"/>
+      </w:rPr>
+    </w:lvl>
+    <w:lvl w:ilvl="7" w:tplc="10090003" w:tentative="1">
+      <w:start w:val="1"/>
+      <w:numFmt w:val="bullet"/>
+      <w:lvlText w:val="o"/>
+      <w:lvlJc w:val="left"/>
+      <w:pPr>
+        <w:ind w:left="5872" w:hanging="360"/>
+      </w:pPr>
+      <w:rPr>
+        <w:rFonts w:ascii="Courier New" w:hAnsi="Courier New" w:cs="Courier New" w:hint="default"/>
+      </w:rPr>
+    </w:lvl>
+    <w:lvl w:ilvl="8" w:tplc="10090005" w:tentative="1">
+      <w:start w:val="1"/>
+      <w:numFmt w:val="bullet"/>
+      <w:lvlText w:val=""/>
+      <w:lvlJc w:val="left"/>
+      <w:pPr>
+        <w:ind w:left="6592" w:hanging="360"/>
+      </w:pPr>
+      <w:rPr>
+        <w:rFonts w:ascii="Wingdings" w:hAnsi="Wingdings" w:cs="Wingdings" w:hint="default"/>
+      </w:rPr>
+    </w:lvl>
+  </w:abstractNum>
   <w:num w:numId="1">
     <w:abstractNumId w:val="0"/>
+  </w:num>
+  <w:num w:numId="2">
+    <w:abstractNumId w:val="1"/>
   </w:num>
 </w:numbering>
 </file>
 
 <file path=word/styles.xml><?xml version="1.0" encoding="utf-8"?>
-<w:styles xmlns:mc="http://schemas.openxmlformats.org/markup-compatibility/2006" xmlns:r="http://schemas.openxmlformats.org/officeDocument/2006/relationships" xmlns:w="http://schemas.openxmlformats.org/wordprocessingml/2006/main" xmlns:w14="http://schemas.microsoft.com/office/word/2010/wordml" xmlns:w15="http://schemas.microsoft.com/office/word/2012/wordml" xmlns:w16cex="http://schemas.microsoft.com/office/word/2018/wordml/cex" xmlns:w16cid="http://schemas.microsoft.com/office/word/2016/wordml/cid" xmlns:w16="http://schemas.microsoft.com/office/word/2018/wordml" xmlns:w16se="http://schemas.microsoft.com/office/word/2015/wordml/symex" mc:Ignorable="w14 w15 w16se w16cid w16 w16cex">
+<w:styles xmlns:mc="http://schemas.openxmlformats.org/markup-compatibility/2006" xmlns:r="http://schemas.openxmlformats.org/officeDocument/2006/relationships" xmlns:w="http://schemas.openxmlformats.org/wordprocessingml/2006/main" xmlns:w14="http://schemas.microsoft.com/office/word/2010/wordml" xmlns:w15="http://schemas.microsoft.com/office/word/2012/wordml" xmlns:w16cid="http://schemas.microsoft.com/office/word/2016/wordml/cid" xmlns:w16se="http://schemas.microsoft.com/office/word/2015/wordml/symex" mc:Ignorable="w14 w15 w16se w16cid">
   <w:docDefaults>
     <w:rPrDefault>
       <w:rPr>
@@ -1801,7 +2114,7 @@
 </file>
 
 <file path=customXml/itemProps1.xml><?xml version="1.0" encoding="utf-8"?>
-<ds:datastoreItem xmlns:ds="http://schemas.openxmlformats.org/officeDocument/2006/customXml" ds:itemID="{3820A99B-5B3C-45C5-A185-7900488F8FBB}">
+<ds:datastoreItem xmlns:ds="http://schemas.openxmlformats.org/officeDocument/2006/customXml" ds:itemID="{DE34C5B6-FDE7-478D-8289-A6F0BA152D68}">
   <ds:schemaRefs>
     <ds:schemaRef ds:uri="http://schemas.openxmlformats.org/officeDocument/2006/bibliography"/>
   </ds:schemaRefs>

</xml_diff>

<commit_message>
model and script updates
</commit_message>
<xml_diff>
--- a/Smart Power Video Script.docx
+++ b/Smart Power Video Script.docx
@@ -1,6 +1,6 @@
 
 <file path=word/document.xml><?xml version="1.0" encoding="utf-8"?>
-<w:document xmlns:wpc="http://schemas.microsoft.com/office/word/2010/wordprocessingCanvas" xmlns:cx="http://schemas.microsoft.com/office/drawing/2014/chartex" xmlns:cx1="http://schemas.microsoft.com/office/drawing/2015/9/8/chartex" xmlns:cx2="http://schemas.microsoft.com/office/drawing/2015/10/21/chartex" xmlns:cx3="http://schemas.microsoft.com/office/drawing/2016/5/9/chartex" xmlns:cx4="http://schemas.microsoft.com/office/drawing/2016/5/10/chartex" xmlns:cx5="http://schemas.microsoft.com/office/drawing/2016/5/11/chartex" xmlns:cx6="http://schemas.microsoft.com/office/drawing/2016/5/12/chartex" xmlns:cx7="http://schemas.microsoft.com/office/drawing/2016/5/13/chartex" xmlns:cx8="http://schemas.microsoft.com/office/drawing/2016/5/14/chartex" xmlns:mc="http://schemas.openxmlformats.org/markup-compatibility/2006" xmlns:aink="http://schemas.microsoft.com/office/drawing/2016/ink" xmlns:am3d="http://schemas.microsoft.com/office/drawing/2017/model3d" xmlns:o="urn:schemas-microsoft-com:office:office" xmlns:r="http://schemas.openxmlformats.org/officeDocument/2006/relationships" xmlns:m="http://schemas.openxmlformats.org/officeDocument/2006/math" xmlns:v="urn:schemas-microsoft-com:vml" xmlns:wp14="http://schemas.microsoft.com/office/word/2010/wordprocessingDrawing" xmlns:wp="http://schemas.openxmlformats.org/drawingml/2006/wordprocessingDrawing" xmlns:w10="urn:schemas-microsoft-com:office:word" xmlns:w="http://schemas.openxmlformats.org/wordprocessingml/2006/main" xmlns:w14="http://schemas.microsoft.com/office/word/2010/wordml" xmlns:w15="http://schemas.microsoft.com/office/word/2012/wordml" xmlns:w16cid="http://schemas.microsoft.com/office/word/2016/wordml/cid" xmlns:w16se="http://schemas.microsoft.com/office/word/2015/wordml/symex" xmlns:wpg="http://schemas.microsoft.com/office/word/2010/wordprocessingGroup" xmlns:wpi="http://schemas.microsoft.com/office/word/2010/wordprocessingInk" xmlns:wne="http://schemas.microsoft.com/office/word/2006/wordml" xmlns:wps="http://schemas.microsoft.com/office/word/2010/wordprocessingShape" mc:Ignorable="w14 w15 w16se w16cid wp14">
+<w:document xmlns:wpc="http://schemas.microsoft.com/office/word/2010/wordprocessingCanvas" xmlns:cx="http://schemas.microsoft.com/office/drawing/2014/chartex" xmlns:cx1="http://schemas.microsoft.com/office/drawing/2015/9/8/chartex" xmlns:cx2="http://schemas.microsoft.com/office/drawing/2015/10/21/chartex" xmlns:cx3="http://schemas.microsoft.com/office/drawing/2016/5/9/chartex" xmlns:cx4="http://schemas.microsoft.com/office/drawing/2016/5/10/chartex" xmlns:cx5="http://schemas.microsoft.com/office/drawing/2016/5/11/chartex" xmlns:cx6="http://schemas.microsoft.com/office/drawing/2016/5/12/chartex" xmlns:cx7="http://schemas.microsoft.com/office/drawing/2016/5/13/chartex" xmlns:cx8="http://schemas.microsoft.com/office/drawing/2016/5/14/chartex" xmlns:mc="http://schemas.openxmlformats.org/markup-compatibility/2006" xmlns:aink="http://schemas.microsoft.com/office/drawing/2016/ink" xmlns:am3d="http://schemas.microsoft.com/office/drawing/2017/model3d" xmlns:o="urn:schemas-microsoft-com:office:office" xmlns:r="http://schemas.openxmlformats.org/officeDocument/2006/relationships" xmlns:m="http://schemas.openxmlformats.org/officeDocument/2006/math" xmlns:v="urn:schemas-microsoft-com:vml" xmlns:wp14="http://schemas.microsoft.com/office/word/2010/wordprocessingDrawing" xmlns:wp="http://schemas.openxmlformats.org/drawingml/2006/wordprocessingDrawing" xmlns:w10="urn:schemas-microsoft-com:office:word" xmlns:w="http://schemas.openxmlformats.org/wordprocessingml/2006/main" xmlns:w14="http://schemas.microsoft.com/office/word/2010/wordml" xmlns:w15="http://schemas.microsoft.com/office/word/2012/wordml" xmlns:w16cex="http://schemas.microsoft.com/office/word/2018/wordml/cex" xmlns:w16cid="http://schemas.microsoft.com/office/word/2016/wordml/cid" xmlns:w16="http://schemas.microsoft.com/office/word/2018/wordml" xmlns:w16se="http://schemas.microsoft.com/office/word/2015/wordml/symex" xmlns:wpg="http://schemas.microsoft.com/office/word/2010/wordprocessingGroup" xmlns:wpi="http://schemas.microsoft.com/office/word/2010/wordprocessingInk" xmlns:wne="http://schemas.microsoft.com/office/word/2006/wordml" xmlns:wps="http://schemas.microsoft.com/office/word/2010/wordprocessingShape" mc:Ignorable="w14 w15 w16se w16cid w16 w16cex wp14">
   <w:body>
     <w:p>
       <w:pPr>
@@ -124,8 +124,16 @@
         <w:rPr>
           <w:lang w:val="en-US"/>
         </w:rPr>
-        <w:t xml:space="preserve"> Ghangas</w:t>
-      </w:r>
+        <w:t xml:space="preserve"> </w:t>
+      </w:r>
+      <w:proofErr w:type="spellStart"/>
+      <w:r>
+        <w:rPr>
+          <w:lang w:val="en-US"/>
+        </w:rPr>
+        <w:t>Ghangas</w:t>
+      </w:r>
+      <w:proofErr w:type="spellEnd"/>
       <w:r>
         <w:rPr>
           <w:lang w:val="en-US"/>
@@ -138,11 +146,19 @@
         </w:rPr>
         <w:t xml:space="preserve">an </w:t>
       </w:r>
-      <w:r>
-        <w:rPr>
-          <w:lang w:val="en-US"/>
-        </w:rPr>
-        <w:t>Honour’s Bachelor of Business Administration graduate from Wilfrid Laurier University</w:t>
+      <w:proofErr w:type="spellStart"/>
+      <w:r>
+        <w:rPr>
+          <w:lang w:val="en-US"/>
+        </w:rPr>
+        <w:t>Honour’s</w:t>
+      </w:r>
+      <w:proofErr w:type="spellEnd"/>
+      <w:r>
+        <w:rPr>
+          <w:lang w:val="en-US"/>
+        </w:rPr>
+        <w:t xml:space="preserve"> Bachelor of Business Administration graduate from Wilfrid Laurier University</w:t>
       </w:r>
     </w:p>
     <w:p>
@@ -187,11 +203,19 @@
         </w:rPr>
         <w:t xml:space="preserve">an </w:t>
       </w:r>
-      <w:r>
-        <w:rPr>
-          <w:lang w:val="en-US"/>
-        </w:rPr>
-        <w:t>Honour’s Bachelor of Technology student at Seneca College</w:t>
+      <w:proofErr w:type="spellStart"/>
+      <w:r>
+        <w:rPr>
+          <w:lang w:val="en-US"/>
+        </w:rPr>
+        <w:t>Honour’s</w:t>
+      </w:r>
+      <w:proofErr w:type="spellEnd"/>
+      <w:r>
+        <w:rPr>
+          <w:lang w:val="en-US"/>
+        </w:rPr>
+        <w:t xml:space="preserve"> Bachelor of Technology student at Seneca College</w:t>
       </w:r>
     </w:p>
     <w:p>
@@ -279,7 +303,21 @@
         <w:rPr>
           <w:lang w:val="en-US"/>
         </w:rPr>
-        <w:t xml:space="preserve"> topic we wanted to investigate new methods of </w:t>
+        <w:t xml:space="preserve"> </w:t>
+      </w:r>
+      <w:proofErr w:type="gramStart"/>
+      <w:r>
+        <w:rPr>
+          <w:lang w:val="en-US"/>
+        </w:rPr>
+        <w:t>topic</w:t>
+      </w:r>
+      <w:proofErr w:type="gramEnd"/>
+      <w:r>
+        <w:rPr>
+          <w:lang w:val="en-US"/>
+        </w:rPr>
+        <w:t xml:space="preserve"> we wanted to investigate new methods of </w:t>
       </w:r>
       <w:r>
         <w:rPr>
@@ -524,73 +562,25 @@
         <w:rPr>
           <w:lang w:val="en-US"/>
         </w:rPr>
-        <w:t xml:space="preserve"> It creates a matrix of inputs from real historical data to </w:t>
-      </w:r>
-      <w:r>
-        <w:rPr>
-          <w:lang w:val="en-US"/>
-        </w:rPr>
-        <w:t>learn trends,</w:t>
-      </w:r>
-      <w:r>
-        <w:rPr>
-          <w:lang w:val="en-US"/>
-        </w:rPr>
         <w:t xml:space="preserve"> </w:t>
       </w:r>
       <w:r>
         <w:rPr>
           <w:lang w:val="en-US"/>
         </w:rPr>
-        <w:t>and has</w:t>
-      </w:r>
-      <w:r>
-        <w:rPr>
-          <w:lang w:val="en-US"/>
-        </w:rPr>
-        <w:t xml:space="preserve"> inherent advantage</w:t>
-      </w:r>
-      <w:r>
-        <w:rPr>
-          <w:lang w:val="en-US"/>
-        </w:rPr>
-        <w:t>s</w:t>
+        <w:t>This means accounting for seasonality in data and using its repetitive nature to predict the patterns again</w:t>
+      </w:r>
+      <w:r>
+        <w:rPr>
+          <w:lang w:val="en-US"/>
+        </w:rPr>
+        <w:t>; which has had success in the finance, retail and transportation sectors.</w:t>
       </w:r>
       <w:r>
         <w:rPr>
           <w:lang w:val="en-US"/>
         </w:rPr>
         <w:t xml:space="preserve"> </w:t>
-      </w:r>
-      <w:r>
-        <w:rPr>
-          <w:lang w:val="en-US"/>
-        </w:rPr>
-        <w:t>of</w:t>
-      </w:r>
-      <w:r>
-        <w:rPr>
-          <w:lang w:val="en-US"/>
-        </w:rPr>
-        <w:t xml:space="preserve"> handl</w:t>
-      </w:r>
-      <w:r>
-        <w:rPr>
-          <w:lang w:val="en-US"/>
-        </w:rPr>
-        <w:t>ing</w:t>
-      </w:r>
-      <w:r>
-        <w:rPr>
-          <w:lang w:val="en-US"/>
-        </w:rPr>
-        <w:t xml:space="preserve"> nonlinear functions faster</w:t>
-      </w:r>
-      <w:r>
-        <w:rPr>
-          <w:lang w:val="en-US"/>
-        </w:rPr>
-        <w:t>.</w:t>
       </w:r>
     </w:p>
     <w:p>
@@ -663,62 +653,77 @@
         <w:rPr>
           <w:lang w:val="en-US"/>
         </w:rPr>
-        <w:t xml:space="preserve">For any kind of machine learning, the dataset must be </w:t>
-      </w:r>
-      <w:r>
-        <w:rPr>
-          <w:lang w:val="en-US"/>
-        </w:rPr>
-        <w:t xml:space="preserve">first </w:t>
-      </w:r>
-      <w:r>
-        <w:rPr>
-          <w:lang w:val="en-US"/>
-        </w:rPr>
-        <w:t xml:space="preserve">cleaned </w:t>
-      </w:r>
-      <w:r>
-        <w:rPr>
-          <w:lang w:val="en-US"/>
-        </w:rPr>
-        <w:t xml:space="preserve">by removing irrelevant, missing or unfinished values that could misdirect the program. For this we </w:t>
-      </w:r>
-      <w:r>
-        <w:rPr>
-          <w:lang w:val="en-US"/>
-        </w:rPr>
         <w:lastRenderedPageBreak/>
-        <w:t xml:space="preserve">designed a pipeline to delete rows with missing values, </w:t>
-      </w:r>
-      <w:r>
-        <w:rPr>
-          <w:lang w:val="en-US"/>
-        </w:rPr>
-        <w:t xml:space="preserve">which </w:t>
-      </w:r>
-      <w:r>
-        <w:rPr>
-          <w:lang w:val="en-US"/>
-        </w:rPr>
-        <w:t>focus</w:t>
-      </w:r>
-      <w:r>
-        <w:rPr>
-          <w:lang w:val="en-US"/>
-        </w:rPr>
-        <w:t>es</w:t>
-      </w:r>
-      <w:r>
-        <w:rPr>
-          <w:lang w:val="en-US"/>
-        </w:rPr>
-        <w:t xml:space="preserve"> the dataset to only relevant time, regional load or weather data.    </w:t>
-      </w:r>
-      <w:r>
-        <w:rPr>
-          <w:lang w:val="en-US"/>
-        </w:rPr>
-        <w:t xml:space="preserve"> </w:t>
+        <w:t xml:space="preserve">These datasets tried to encapsulate things that directly affect electrical demand such as weather, cost, and seasonality. The reliability and accessibility </w:t>
+      </w:r>
+      <w:proofErr w:type="gramStart"/>
+      <w:r>
+        <w:rPr>
+          <w:lang w:val="en-US"/>
+        </w:rPr>
+        <w:t>was</w:t>
+      </w:r>
+      <w:proofErr w:type="gramEnd"/>
+      <w:r>
+        <w:rPr>
+          <w:lang w:val="en-US"/>
+        </w:rPr>
+        <w:t xml:space="preserve"> also a factor, as everything must be obtainable on a</w:t>
+      </w:r>
+      <w:r>
+        <w:rPr>
+          <w:lang w:val="en-US"/>
+        </w:rPr>
+        <w:t xml:space="preserve"> regional and</w:t>
+      </w:r>
+      <w:r>
+        <w:rPr>
+          <w:lang w:val="en-US"/>
+        </w:rPr>
+        <w:t xml:space="preserve"> hourly basis for</w:t>
+      </w:r>
+      <w:r>
+        <w:rPr>
+          <w:lang w:val="en-US"/>
+        </w:rPr>
+        <w:t xml:space="preserve"> a</w:t>
+      </w:r>
+      <w:r>
+        <w:rPr>
+          <w:lang w:val="en-US"/>
+        </w:rPr>
+        <w:t xml:space="preserve"> time series model to perform. All of our collected data was publicly sourced through </w:t>
+      </w:r>
+      <w:proofErr w:type="spellStart"/>
+      <w:r>
+        <w:rPr>
+          <w:lang w:val="en-US"/>
+        </w:rPr>
+        <w:t>StatsCanada</w:t>
+      </w:r>
+      <w:proofErr w:type="spellEnd"/>
+      <w:r>
+        <w:rPr>
+          <w:lang w:val="en-US"/>
+        </w:rPr>
+        <w:t xml:space="preserve"> and the IESO for free.</w:t>
+      </w:r>
+    </w:p>
+    <w:p>
+      <w:pPr>
+        <w:rPr>
+          <w:b/>
+          <w:bCs/>
+          <w:lang w:val="en-US"/>
+        </w:rPr>
+      </w:pPr>
+      <w:r>
+        <w:rPr>
+          <w:b/>
+          <w:bCs/>
+          <w:lang w:val="en-US"/>
+        </w:rPr>
+        <w:t>Record HERE</w:t>
       </w:r>
     </w:p>
     <w:p>
@@ -1073,6 +1078,7 @@
         <w:rPr>
           <w:lang w:val="en-US"/>
         </w:rPr>
+        <w:lastRenderedPageBreak/>
         <w:t>Business Model and Cost Estimates</w:t>
       </w:r>
     </w:p>
@@ -1100,7 +1106,7 @@
 </file>
 
 <file path=word/numbering.xml><?xml version="1.0" encoding="utf-8"?>
-<w:numbering xmlns:wpc="http://schemas.microsoft.com/office/word/2010/wordprocessingCanvas" xmlns:cx="http://schemas.microsoft.com/office/drawing/2014/chartex" xmlns:cx1="http://schemas.microsoft.com/office/drawing/2015/9/8/chartex" xmlns:cx2="http://schemas.microsoft.com/office/drawing/2015/10/21/chartex" xmlns:cx3="http://schemas.microsoft.com/office/drawing/2016/5/9/chartex" xmlns:cx4="http://schemas.microsoft.com/office/drawing/2016/5/10/chartex" xmlns:cx5="http://schemas.microsoft.com/office/drawing/2016/5/11/chartex" xmlns:cx6="http://schemas.microsoft.com/office/drawing/2016/5/12/chartex" xmlns:cx7="http://schemas.microsoft.com/office/drawing/2016/5/13/chartex" xmlns:cx8="http://schemas.microsoft.com/office/drawing/2016/5/14/chartex" xmlns:mc="http://schemas.openxmlformats.org/markup-compatibility/2006" xmlns:aink="http://schemas.microsoft.com/office/drawing/2016/ink" xmlns:am3d="http://schemas.microsoft.com/office/drawing/2017/model3d" xmlns:o="urn:schemas-microsoft-com:office:office" xmlns:r="http://schemas.openxmlformats.org/officeDocument/2006/relationships" xmlns:m="http://schemas.openxmlformats.org/officeDocument/2006/math" xmlns:v="urn:schemas-microsoft-com:vml" xmlns:wp14="http://schemas.microsoft.com/office/word/2010/wordprocessingDrawing" xmlns:wp="http://schemas.openxmlformats.org/drawingml/2006/wordprocessingDrawing" xmlns:w10="urn:schemas-microsoft-com:office:word" xmlns:w="http://schemas.openxmlformats.org/wordprocessingml/2006/main" xmlns:w14="http://schemas.microsoft.com/office/word/2010/wordml" xmlns:w15="http://schemas.microsoft.com/office/word/2012/wordml" xmlns:w16cid="http://schemas.microsoft.com/office/word/2016/wordml/cid" xmlns:w16se="http://schemas.microsoft.com/office/word/2015/wordml/symex" xmlns:wpg="http://schemas.microsoft.com/office/word/2010/wordprocessingGroup" xmlns:wpi="http://schemas.microsoft.com/office/word/2010/wordprocessingInk" xmlns:wne="http://schemas.microsoft.com/office/word/2006/wordml" xmlns:wps="http://schemas.microsoft.com/office/word/2010/wordprocessingShape" mc:Ignorable="w14 w15 w16se w16cid wp14">
+<w:numbering xmlns:wpc="http://schemas.microsoft.com/office/word/2010/wordprocessingCanvas" xmlns:cx="http://schemas.microsoft.com/office/drawing/2014/chartex" xmlns:cx1="http://schemas.microsoft.com/office/drawing/2015/9/8/chartex" xmlns:cx2="http://schemas.microsoft.com/office/drawing/2015/10/21/chartex" xmlns:cx3="http://schemas.microsoft.com/office/drawing/2016/5/9/chartex" xmlns:cx4="http://schemas.microsoft.com/office/drawing/2016/5/10/chartex" xmlns:cx5="http://schemas.microsoft.com/office/drawing/2016/5/11/chartex" xmlns:cx6="http://schemas.microsoft.com/office/drawing/2016/5/12/chartex" xmlns:cx7="http://schemas.microsoft.com/office/drawing/2016/5/13/chartex" xmlns:cx8="http://schemas.microsoft.com/office/drawing/2016/5/14/chartex" xmlns:mc="http://schemas.openxmlformats.org/markup-compatibility/2006" xmlns:aink="http://schemas.microsoft.com/office/drawing/2016/ink" xmlns:am3d="http://schemas.microsoft.com/office/drawing/2017/model3d" xmlns:o="urn:schemas-microsoft-com:office:office" xmlns:r="http://schemas.openxmlformats.org/officeDocument/2006/relationships" xmlns:m="http://schemas.openxmlformats.org/officeDocument/2006/math" xmlns:v="urn:schemas-microsoft-com:vml" xmlns:wp14="http://schemas.microsoft.com/office/word/2010/wordprocessingDrawing" xmlns:wp="http://schemas.openxmlformats.org/drawingml/2006/wordprocessingDrawing" xmlns:w10="urn:schemas-microsoft-com:office:word" xmlns:w="http://schemas.openxmlformats.org/wordprocessingml/2006/main" xmlns:w14="http://schemas.microsoft.com/office/word/2010/wordml" xmlns:w15="http://schemas.microsoft.com/office/word/2012/wordml" xmlns:w16cex="http://schemas.microsoft.com/office/word/2018/wordml/cex" xmlns:w16cid="http://schemas.microsoft.com/office/word/2016/wordml/cid" xmlns:w16="http://schemas.microsoft.com/office/word/2018/wordml" xmlns:w16se="http://schemas.microsoft.com/office/word/2015/wordml/symex" xmlns:wpg="http://schemas.microsoft.com/office/word/2010/wordprocessingGroup" xmlns:wpi="http://schemas.microsoft.com/office/word/2010/wordprocessingInk" xmlns:wne="http://schemas.microsoft.com/office/word/2006/wordml" xmlns:wps="http://schemas.microsoft.com/office/word/2010/wordprocessingShape" mc:Ignorable="w14 w15 w16se w16cid w16 w16cex wp14">
   <w:abstractNum w:abstractNumId="0" w15:restartNumberingAfterBreak="0">
     <w:nsid w:val="19143E72"/>
     <w:multiLevelType w:val="hybridMultilevel"/>
@@ -1336,7 +1342,7 @@
 </file>
 
 <file path=word/styles.xml><?xml version="1.0" encoding="utf-8"?>
-<w:styles xmlns:mc="http://schemas.openxmlformats.org/markup-compatibility/2006" xmlns:r="http://schemas.openxmlformats.org/officeDocument/2006/relationships" xmlns:w="http://schemas.openxmlformats.org/wordprocessingml/2006/main" xmlns:w14="http://schemas.microsoft.com/office/word/2010/wordml" xmlns:w15="http://schemas.microsoft.com/office/word/2012/wordml" xmlns:w16cid="http://schemas.microsoft.com/office/word/2016/wordml/cid" xmlns:w16se="http://schemas.microsoft.com/office/word/2015/wordml/symex" mc:Ignorable="w14 w15 w16se w16cid">
+<w:styles xmlns:mc="http://schemas.openxmlformats.org/markup-compatibility/2006" xmlns:r="http://schemas.openxmlformats.org/officeDocument/2006/relationships" xmlns:w="http://schemas.openxmlformats.org/wordprocessingml/2006/main" xmlns:w14="http://schemas.microsoft.com/office/word/2010/wordml" xmlns:w15="http://schemas.microsoft.com/office/word/2012/wordml" xmlns:w16cex="http://schemas.microsoft.com/office/word/2018/wordml/cex" xmlns:w16cid="http://schemas.microsoft.com/office/word/2016/wordml/cid" xmlns:w16="http://schemas.microsoft.com/office/word/2018/wordml" xmlns:w16se="http://schemas.microsoft.com/office/word/2015/wordml/symex" mc:Ignorable="w14 w15 w16se w16cid w16 w16cex">
   <w:docDefaults>
     <w:rPrDefault>
       <w:rPr>
@@ -2114,7 +2120,7 @@
 </file>
 
 <file path=customXml/itemProps1.xml><?xml version="1.0" encoding="utf-8"?>
-<ds:datastoreItem xmlns:ds="http://schemas.openxmlformats.org/officeDocument/2006/customXml" ds:itemID="{DE34C5B6-FDE7-478D-8289-A6F0BA152D68}">
+<ds:datastoreItem xmlns:ds="http://schemas.openxmlformats.org/officeDocument/2006/customXml" ds:itemID="{7275A182-C398-4659-8C5D-9686D8BB5A5A}">
   <ds:schemaRefs>
     <ds:schemaRef ds:uri="http://schemas.openxmlformats.org/officeDocument/2006/bibliography"/>
   </ds:schemaRefs>

</xml_diff>